<commit_message>
Informe  - Apartado 4
Se avanza en el apartado 4 del informe
</commit_message>
<xml_diff>
--- a/Plantilla TFG/APARTADO 4.docx
+++ b/Plantilla TFG/APARTADO 4.docx
@@ -195,12 +195,252 @@
         <w:t>. Cada vez que se elige una comida se reparte las calorías sobrantes/que faltan, y se recalculan las posibilidades.</w:t>
       </w:r>
     </w:p>
-    <w:p/>
     <w:p>
       <w:pPr>
         <w:pStyle w:val="Ttulo1"/>
       </w:pPr>
       <w:r>
+        <w:t>Estructura del programa</w:t>
+      </w:r>
+    </w:p>
+    <w:p>
+      <w:pPr>
+        <w:pStyle w:val="Ttulo2"/>
+      </w:pPr>
+      <w:r>
+        <w:t>Introducción</w:t>
+      </w:r>
+    </w:p>
+    <w:p>
+      <w:r>
+        <w:t>En un principio se pensó en hace una estructura MVC clásica pero conforme el proyecto fue creciendo, y prácticamente de manera imperceptible se convirtió en una versión un tanto modificada de este modelo.</w:t>
+      </w:r>
+    </w:p>
+    <w:p>
+      <w:r>
+        <w:t xml:space="preserve">La estructura se basa en cuatro módulos principales, además de las librerías pertinentes, obviamente. </w:t>
+      </w:r>
+    </w:p>
+    <w:p>
+      <w:pPr>
+        <w:pStyle w:val="Prrafodelista"/>
+        <w:numPr>
+          <w:ilvl w:val="0"/>
+          <w:numId w:val="4"/>
+        </w:numPr>
+      </w:pPr>
+      <w:proofErr w:type="spellStart"/>
+      <w:r>
+        <w:t>Main</w:t>
+      </w:r>
+      <w:proofErr w:type="spellEnd"/>
+      <w:r>
+        <w:t xml:space="preserve"> – Tronco del programa</w:t>
+      </w:r>
+    </w:p>
+    <w:p>
+      <w:pPr>
+        <w:pStyle w:val="Prrafodelista"/>
+        <w:numPr>
+          <w:ilvl w:val="0"/>
+          <w:numId w:val="4"/>
+        </w:numPr>
+      </w:pPr>
+      <w:r>
+        <w:t>Vistas – Relacionado con la parte visual</w:t>
+      </w:r>
+    </w:p>
+    <w:p>
+      <w:pPr>
+        <w:pStyle w:val="Prrafodelista"/>
+        <w:numPr>
+          <w:ilvl w:val="0"/>
+          <w:numId w:val="4"/>
+        </w:numPr>
+      </w:pPr>
+      <w:proofErr w:type="spellStart"/>
+      <w:r>
+        <w:t>CalculosDieta</w:t>
+      </w:r>
+      <w:proofErr w:type="spellEnd"/>
+      <w:r>
+        <w:t xml:space="preserve"> – Todo calculo usado en el programa</w:t>
+      </w:r>
+    </w:p>
+    <w:p>
+      <w:pPr>
+        <w:pStyle w:val="Prrafodelista"/>
+        <w:numPr>
+          <w:ilvl w:val="0"/>
+          <w:numId w:val="4"/>
+        </w:numPr>
+      </w:pPr>
+      <w:proofErr w:type="spellStart"/>
+      <w:r>
+        <w:t>AdminBase</w:t>
+      </w:r>
+      <w:proofErr w:type="spellEnd"/>
+      <w:r>
+        <w:t xml:space="preserve"> – Todo proceso relacionado con la base de datos</w:t>
+      </w:r>
+    </w:p>
+    <w:p>
+      <w:r>
+        <w:t>En los apartados siguientes se hablará de manera extensa sobre las librerías utilizadas y los módulos creados para el desarrollo de esta aplicación, por el momento, este apartado será explicando en que deriva y se basa dicha estructura, conforme el MVC clásico y cuales son las consecuencias de esto.</w:t>
+      </w:r>
+    </w:p>
+    <w:p>
+      <w:pPr>
+        <w:pStyle w:val="Ttulo2"/>
+      </w:pPr>
+      <w:r>
+        <w:t>Cálculos, Administración y Vista</w:t>
+      </w:r>
+    </w:p>
+    <w:p>
+      <w:r>
+        <w:t xml:space="preserve">Podríamos llamar propiamente a este modelo el CAV, y se basa en </w:t>
+      </w:r>
+      <w:r>
+        <w:t xml:space="preserve">separar toda función que se vaya a crear en el programa en estos tres pilares. </w:t>
+      </w:r>
+    </w:p>
+    <w:p>
+      <w:r>
+        <w:t xml:space="preserve">Todo surgió de la necesidad de separar la administración de la base de datos con cualquier otro tipo de función en el programa, esto sin darme cuenta creaba una cuarta pata en el trípode que supone el MVC. Este fue uno de los motivos, pero el motivo principal fue menos precipitado, se iba creando un módulo cada vez que la lógica de una función necesitará un hueco donde encajar y ninguno de los módulos creados lo sostenía. Debido a mi forma de trabajar, me sentí cómodo de dividirlo así, creando inicialmente una estructura básica y modulada, pero no en exceso. Por un </w:t>
+      </w:r>
+      <w:proofErr w:type="gramStart"/>
+      <w:r>
+        <w:t>lado</w:t>
+      </w:r>
+      <w:proofErr w:type="gramEnd"/>
+      <w:r>
+        <w:t xml:space="preserve"> todo elemento relacionado con la base de datos, por otro lado todo cálculo matemático realizado en el programa y por ultimo toda función que intervenga en la interacción usuario-aplicación.</w:t>
+      </w:r>
+    </w:p>
+    <w:p>
+      <w:r>
+        <w:t>Esto tuvo en su momento sus inconvenientes, surgían funciones que encajaban en diferentes módulos debido a que igual era puramente visual, pero interactuaba con la base de datos, o llevaba a cabo unos cálculos para dibujártelos visualmente, por ello se llevo a cabo una serie de reglas sencillas:</w:t>
+      </w:r>
+    </w:p>
+    <w:p>
+      <w:pPr>
+        <w:pStyle w:val="Prrafodelista"/>
+        <w:numPr>
+          <w:ilvl w:val="0"/>
+          <w:numId w:val="5"/>
+        </w:numPr>
+      </w:pPr>
+      <w:r>
+        <w:t>Si su finalidad es puramente visual – Vista</w:t>
+      </w:r>
+    </w:p>
+    <w:p>
+      <w:pPr>
+        <w:pStyle w:val="Prrafodelista"/>
+        <w:numPr>
+          <w:ilvl w:val="0"/>
+          <w:numId w:val="5"/>
+        </w:numPr>
+      </w:pPr>
+      <w:r>
+        <w:t>Si realiza cálculos u operaciones matemáticas, indistintamente de si sea sobre la dieta -</w:t>
+      </w:r>
+      <w:proofErr w:type="spellStart"/>
+      <w:r>
+        <w:t>CalculosDieta</w:t>
+      </w:r>
+      <w:proofErr w:type="spellEnd"/>
+    </w:p>
+    <w:p>
+      <w:pPr>
+        <w:pStyle w:val="Prrafodelista"/>
+        <w:numPr>
+          <w:ilvl w:val="0"/>
+          <w:numId w:val="5"/>
+        </w:numPr>
+      </w:pPr>
+      <w:r>
+        <w:lastRenderedPageBreak/>
+        <w:t>Si interacciona y guarda datos en la base de datos -</w:t>
+      </w:r>
+      <w:proofErr w:type="spellStart"/>
+      <w:r>
+        <w:t>AdminBase</w:t>
+      </w:r>
+      <w:proofErr w:type="spellEnd"/>
+    </w:p>
+    <w:p>
+      <w:pPr>
+        <w:pStyle w:val="Prrafodelista"/>
+        <w:numPr>
+          <w:ilvl w:val="0"/>
+          <w:numId w:val="5"/>
+        </w:numPr>
+      </w:pPr>
+      <w:r>
+        <w:t xml:space="preserve">Si mezcla alguna de </w:t>
+      </w:r>
+      <w:proofErr w:type="gramStart"/>
+      <w:r>
+        <w:t>estas funcionalidad</w:t>
+      </w:r>
+      <w:proofErr w:type="gramEnd"/>
+      <w:r>
+        <w:t>, por ejemplo, guardar en la base de datos y mostrar por pantalla algo, se tendrá en cuenta cual es su principal finalidad, por ejemplo, se guardan estilos, que se cargaran automáticamente para el diseño del programa, obviamente su finalidad es puramente visual, y guardar en la base de datos una transacción necesaria.</w:t>
+      </w:r>
+    </w:p>
+    <w:p>
+      <w:pPr>
+        <w:pStyle w:val="Prrafodelista"/>
+        <w:numPr>
+          <w:ilvl w:val="0"/>
+          <w:numId w:val="5"/>
+        </w:numPr>
+      </w:pPr>
+      <w:r>
+        <w:t xml:space="preserve">Cualquier Objeto, ventana, tabulación, etc. Que siempre </w:t>
+      </w:r>
+      <w:proofErr w:type="gramStart"/>
+      <w:r>
+        <w:t>vaya</w:t>
+      </w:r>
+      <w:proofErr w:type="gramEnd"/>
+      <w:r>
+        <w:t xml:space="preserve"> estar ahí al </w:t>
+      </w:r>
+      <w:proofErr w:type="spellStart"/>
+      <w:r>
+        <w:t>Main</w:t>
+      </w:r>
+      <w:proofErr w:type="spellEnd"/>
+      <w:r>
+        <w:t xml:space="preserve">, pero sus modificaciones se repartirán entre los diferentes </w:t>
+      </w:r>
+      <w:proofErr w:type="spellStart"/>
+      <w:r>
+        <w:t>modulos</w:t>
+      </w:r>
+      <w:proofErr w:type="spellEnd"/>
+      <w:r>
+        <w:t>.</w:t>
+      </w:r>
+    </w:p>
+    <w:p>
+      <w:pPr>
+        <w:ind w:left="360"/>
+      </w:pPr>
+      <w:r>
+        <w:t>Estas reglas, a día de hoy, han cumplido con todas las funciones que se han creado en el programa dando el resultado previsto.</w:t>
+      </w:r>
+      <w:bookmarkStart w:id="0" w:name="_GoBack"/>
+      <w:bookmarkEnd w:id="0"/>
+    </w:p>
+    <w:p>
+      <w:pPr>
+        <w:pStyle w:val="Ttulo1"/>
+      </w:pPr>
+      <w:r>
         <w:t>Librerías</w:t>
       </w:r>
     </w:p>
@@ -401,11 +641,11 @@
       </w:r>
       <w:proofErr w:type="spellEnd"/>
       <w:r>
-        <w:t xml:space="preserve"> grandes ventajas, como la rapidez,  la flexibilidad que este ofrecía y sobre todo su mayor ventaja son todas las opciones que tiene para crear una interfaz gráfica compleja y “profesional”, tras barajar, estas </w:t>
+        <w:t xml:space="preserve"> grandes ventajas, como la rapidez,  la flexibilidad que este ofrecía y sobre todo su mayor ventaja son todas las </w:t>
       </w:r>
       <w:r>
         <w:lastRenderedPageBreak/>
-        <w:t xml:space="preserve">opciones y compararlas con las de </w:t>
+        <w:t xml:space="preserve">opciones que tiene para crear una interfaz gráfica compleja y “profesional”, tras barajar, estas opciones y compararlas con las de </w:t>
       </w:r>
       <w:proofErr w:type="spellStart"/>
       <w:r>
@@ -446,6 +686,64 @@
       <w:proofErr w:type="spellEnd"/>
       <w:r>
         <w:t xml:space="preserve"> inconvenientes, al menos para el tema que aborda este proyecto.</w:t>
+      </w:r>
+    </w:p>
+    <w:p>
+      <w:pPr>
+        <w:pStyle w:val="Ttulo3"/>
+      </w:pPr>
+      <w:r>
+        <w:t>Diseño</w:t>
+      </w:r>
+    </w:p>
+    <w:p>
+      <w:r>
+        <w:t xml:space="preserve">Se decidió realizar un diseño simple, sin complicaciones, ni laberintos internos de pura navegabilidad que haga del manual de usuario un mapa para guiarse a través del programa. Esta decisión trivial se </w:t>
+      </w:r>
+      <w:proofErr w:type="spellStart"/>
+      <w:r>
+        <w:t>llevo</w:t>
+      </w:r>
+      <w:proofErr w:type="spellEnd"/>
+      <w:r>
+        <w:t xml:space="preserve"> a cabo debido al principal objetivo del proyecto, el aprendizaje de la dietoterapia, esta aplicación esta, básicamente, orientada a todos los públicos, por lo </w:t>
+      </w:r>
+      <w:proofErr w:type="gramStart"/>
+      <w:r>
+        <w:t>que</w:t>
+      </w:r>
+      <w:proofErr w:type="gramEnd"/>
+      <w:r>
+        <w:t xml:space="preserve"> si se construye una aplicación tediosa, solo complicaría el uso y aprendizaje del usuario.</w:t>
+      </w:r>
+    </w:p>
+    <w:p>
+      <w:r>
+        <w:t xml:space="preserve">Se basa en un menú principal ramificado </w:t>
+      </w:r>
+      <w:r>
+        <w:t xml:space="preserve">en tres vertientes: Usuario, Dieta y Registro </w:t>
+      </w:r>
+      <w:proofErr w:type="gramStart"/>
+      <w:r>
+        <w:t>( en</w:t>
+      </w:r>
+      <w:proofErr w:type="gramEnd"/>
+      <w:r>
+        <w:t xml:space="preserve"> el programa aparecen con otros nombres, pues aquí se explica la lógica del diseño). En la vertiente usuario, esta la información del usuario y la posibilidad de cambiar dichos datos para un avance del programa. En la rama de la dieta, se encuentra el tronco principal de la aplicación, se muestra las recomendaciones alimenticias, a parte de darte libertad a la hora de escoger y decidir que deseas comer en el día de hoy. Por </w:t>
+      </w:r>
+      <w:proofErr w:type="gramStart"/>
+      <w:r>
+        <w:t>ultimo</w:t>
+      </w:r>
+      <w:proofErr w:type="gramEnd"/>
+      <w:r>
+        <w:t xml:space="preserve"> estaría el registro o historial, es decir todo aquello que necesites para llevar un registro de tu progreso y concienciar de esta manera al usuario.</w:t>
+      </w:r>
+    </w:p>
+    <w:p>
+      <w:r>
+        <w:t>Respecto a los colores, se decido un tema básico que no agote la vista del usuario, ni tenga múltiples colores deslumbrantes, da la posibilidad al usuario de elegir entre una serie de estilos predefinidos para que escoja el que mejor se ajuste a sus gustos y necesidades.</w:t>
       </w:r>
     </w:p>
     <w:p/>
@@ -553,7 +851,11 @@
         <w:t>)según sea desayuno, almuerzo, merienda o cena</w:t>
       </w:r>
       <w:r>
-        <w:t>, se reparten en base a unos porcentajes calculados en base a distintas fuentes de información encontrados a lo largo del estudio sobre el que se sustenta este proyecto, no son porcentajes exactos, S</w:t>
+        <w:t xml:space="preserve">, se reparten en base a unos porcentajes calculados en base a distintas </w:t>
+      </w:r>
+      <w:r>
+        <w:lastRenderedPageBreak/>
+        <w:t>fuentes de información encontrados a lo largo del estudio sobre el que se sustenta este proyecto, no son porcentajes exactos, S</w:t>
       </w:r>
       <w:r>
         <w:t>e distribuyen de la siguiente manera:</w:t>
@@ -677,11 +979,7 @@
       </w:r>
       <w:proofErr w:type="spellEnd"/>
       <w:r>
-        <w:t xml:space="preserve"> [Kilocalorías, Hidratos, Proteínas, Grasas ], es importante saber que se dividen hidratos, proteínas y grasas, por 4,4 y 8 </w:t>
-      </w:r>
-      <w:r>
-        <w:lastRenderedPageBreak/>
-        <w:t>(respectivamente), para calcular los gramos, y luego de nuevo entre otro número que es la proporción que van a tener (una proporción normal, de una dieta normal sería: Hidrados:50%,proteínas:25%, grasas:25%.</w:t>
+        <w:t xml:space="preserve"> [Kilocalorías, Hidratos, Proteínas, Grasas ], es importante saber que se dividen hidratos, proteínas y grasas, por 4,4 y 8 (respectivamente), para calcular los gramos, y luego de nuevo entre otro número que es la proporción que van a tener (una proporción normal, de una dieta normal sería: Hidrados:50%,proteínas:25%, grasas:25%.</w:t>
       </w:r>
     </w:p>
     <w:p>
@@ -780,7 +1078,11 @@
     </w:p>
     <w:p>
       <w:r>
-        <w:t>Si los macronutrientes que debería llevar son mas de lo que en realidad llevo, sacamos la diferencia en base al macronutriente concreto, resto lo que debería llevar a lo que llevo, y dividiéndolo, entre los carbohidratos de la comida en la que nos encontramos, menos los datos del alimento que analizamos y más la resta de las kilocalorías que llevo menos las kilocalorías del alimento que se analiza.</w:t>
+        <w:t xml:space="preserve">Si los macronutrientes que debería llevar son mas de lo que en realidad llevo, sacamos la diferencia en base al macronutriente concreto, resto lo que debería llevar a lo que llevo, y </w:t>
+      </w:r>
+      <w:r>
+        <w:lastRenderedPageBreak/>
+        <w:t>dividiéndolo, entre los carbohidratos de la comida en la que nos encontramos, menos los datos del alimento que analizamos y más la resta de las kilocalorías que llevo menos las kilocalorías del alimento que se analiza.</w:t>
       </w:r>
     </w:p>
     <w:p>
@@ -797,11 +1099,6 @@
       </w:r>
     </w:p>
     <w:p>
-      <w:pPr>
-        <w:rPr>
-          <w:u w:val="single"/>
-        </w:rPr>
-      </w:pPr>
       <w:r>
         <w:t>Cada vez que se elige una comida se hace el reparto de kilocalorías sobrantes y se recalcula el nuevo valor “diferencia”, en base a lo que el usuario a elegido.</w:t>
       </w:r>
@@ -810,6 +1107,48 @@
       <w:pPr>
         <w:pStyle w:val="Ttulo2"/>
       </w:pPr>
+      <w:r>
+        <w:t>Gráficos</w:t>
+      </w:r>
+    </w:p>
+    <w:p>
+      <w:r>
+        <w:t xml:space="preserve">Para comenzar, he de transmitir me no del todo conformidad, respecto que al calculo de los gráficos este dentro de este módulo, pero debido al estado avanzado del proyecto, y la existencia de tres módulos, que siguen un patrón, base de datos, vista y cálculos, se decidió no romper esta estructura, y añadir estos cálculos a calculo dieta, y dividir los grafos en su parte visual (Que veremos a posteriori en el modulo VISTA) y su parte de </w:t>
+      </w:r>
+      <w:r>
+        <w:t>cálculo1</w:t>
+      </w:r>
+      <w:r>
+        <w:t>.</w:t>
+      </w:r>
+    </w:p>
+    <w:p>
+      <w:r>
+        <w:t>Hay dos tipos de gráficos por lo general, que buscan mostrar al usuario de manera clara y transparente su progreso a lo largo del uso del programa, dicho progreso se verá a través de la calidad, por ello, dividirlo en dos tipos de gráficos</w:t>
+      </w:r>
+    </w:p>
+    <w:p>
+      <w:r>
+        <w:t xml:space="preserve">Gráfico total, </w:t>
+      </w:r>
+      <w:r>
+        <w:t>que hace una media de la calidad, es decir del como has comido en todo el día, del ultimo mes, y te lo muestra por pantalla, permitiéndote ver si hay mejora o no.</w:t>
+      </w:r>
+    </w:p>
+    <w:p>
+      <w:r>
+        <w:t>Los otros tipos de gráficos son por comida, una vez el usuario, vea su progreso general, este puedo mirar los gráficos del desayuno, comida, merienda… Así poder ver que comida le cuesta mas o menos de manera sencilla y clara.</w:t>
+      </w:r>
+    </w:p>
+    <w:p>
+      <w:pPr>
+        <w:pStyle w:val="Ttulo2"/>
+      </w:pPr>
+    </w:p>
+    <w:p>
+      <w:pPr>
+        <w:pStyle w:val="Ttulo2"/>
+      </w:pPr>
       <w:proofErr w:type="spellStart"/>
       <w:r>
         <w:t>AdminBase</w:t>
@@ -858,61 +1197,61 @@
       </w:pPr>
       <w:proofErr w:type="spellStart"/>
       <w:r>
+        <w:t>CargaBaseDeDatos</w:t>
+      </w:r>
+      <w:proofErr w:type="spellEnd"/>
+      <w:r>
+        <w:t xml:space="preserve"> y </w:t>
+      </w:r>
+      <w:proofErr w:type="spellStart"/>
+      <w:r>
+        <w:t>guardaDatos</w:t>
+      </w:r>
+      <w:proofErr w:type="spellEnd"/>
+    </w:p>
+    <w:p>
+      <w:r>
+        <w:t xml:space="preserve">Estas dos funciones cargan y guardan los datos de/en la base de datos respectivamente, como se decidió simular una base de datos con un Excel, se usa la librería Pandas, mencionada antes en este apartado para cargar las bases de datos en los respectivos </w:t>
+      </w:r>
+      <w:proofErr w:type="spellStart"/>
+      <w:r>
+        <w:t>arrays</w:t>
+      </w:r>
+      <w:proofErr w:type="spellEnd"/>
+      <w:r>
+        <w:t xml:space="preserve">, nada </w:t>
+      </w:r>
+      <w:r>
+        <w:t>más</w:t>
+      </w:r>
+      <w:r>
+        <w:t xml:space="preserve"> arrancar el programa, te guarda las tres bases de datos principales, Alimentos, usuarios</w:t>
+      </w:r>
+      <w:r>
+        <w:t>,</w:t>
+      </w:r>
+      <w:r>
+        <w:t xml:space="preserve"> patologías </w:t>
+      </w:r>
+      <w:r>
+        <w:t xml:space="preserve">e historial </w:t>
+      </w:r>
+      <w:r>
+        <w:t xml:space="preserve">en </w:t>
+      </w:r>
+      <w:r>
+        <w:t>cuatro</w:t>
+      </w:r>
+      <w:r>
+        <w:t xml:space="preserve"> vectores independientes, </w:t>
+      </w:r>
+      <w:r>
+        <w:t xml:space="preserve">que se trabajaran con cada uno de ellos sin tener en cuenta al resto y se guarda el resultado de los cambios producidos durante la ejecución del programa. </w:t>
+      </w:r>
+    </w:p>
+    <w:p>
+      <w:r>
         <w:lastRenderedPageBreak/>
-        <w:t>CargaBaseDeDatos</w:t>
-      </w:r>
-      <w:proofErr w:type="spellEnd"/>
-      <w:r>
-        <w:t xml:space="preserve"> y </w:t>
-      </w:r>
-      <w:proofErr w:type="spellStart"/>
-      <w:r>
-        <w:t>guardaDatos</w:t>
-      </w:r>
-      <w:proofErr w:type="spellEnd"/>
-    </w:p>
-    <w:p>
-      <w:r>
-        <w:t xml:space="preserve">Estas dos funciones cargan y guardan los datos de/en la base de datos respectivamente, como se decidió simular una base de datos con un Excel, se usa la librería Pandas, mencionada antes en este apartado para cargar las bases de datos en los respectivos </w:t>
-      </w:r>
-      <w:proofErr w:type="spellStart"/>
-      <w:r>
-        <w:t>arrays</w:t>
-      </w:r>
-      <w:proofErr w:type="spellEnd"/>
-      <w:r>
-        <w:t xml:space="preserve">, nada </w:t>
-      </w:r>
-      <w:r>
-        <w:t>más</w:t>
-      </w:r>
-      <w:r>
-        <w:t xml:space="preserve"> arrancar el programa, te guarda las tres bases de datos principales, Alimentos, usuarios</w:t>
-      </w:r>
-      <w:r>
-        <w:t>,</w:t>
-      </w:r>
-      <w:r>
-        <w:t xml:space="preserve"> patologías </w:t>
-      </w:r>
-      <w:r>
-        <w:t xml:space="preserve">e historial </w:t>
-      </w:r>
-      <w:r>
-        <w:t xml:space="preserve">en </w:t>
-      </w:r>
-      <w:r>
-        <w:t>cuatro</w:t>
-      </w:r>
-      <w:r>
-        <w:t xml:space="preserve"> vectores independientes, </w:t>
-      </w:r>
-      <w:r>
-        <w:t xml:space="preserve">que se trabajaran con cada uno de ellos sin tener en cuenta al resto y se guarda el resultado de los cambios producidos durante la ejecución del programa. </w:t>
-      </w:r>
-    </w:p>
-    <w:p>
-      <w:r>
         <w:t xml:space="preserve">Recordemos que estos cuatro valores se sacan de tres Excel diferentes, un Excel nombrado </w:t>
       </w:r>
       <w:proofErr w:type="spellStart"/>
@@ -1062,7 +1401,6 @@
     </w:p>
     <w:p>
       <w:r>
-        <w:lastRenderedPageBreak/>
         <w:t>Significa que es desayuno, almuerzo y merienda, pero no comida o cena, luego esto se traduce en el número decimal, que en este caso sería 26.</w:t>
       </w:r>
     </w:p>
@@ -1145,7 +1483,11 @@
         <w:t>alidad</w:t>
       </w:r>
       <w:r>
-        <w:t>, como el propio nombre indica, es la calidad del alimento, es la variable de indicar la diferencia entre 100 kilocalorías de ensalada y 100 kilocalorías de azúcar, tiene un rango de valores entre el uno y el cuatro,  siendo cuatro la peor calidad de todos, y uno por el contrario la mejor, la calidad va estrechamente relacionada con el umbral del momento y la comida dentro del programa, esta variable, empieza con el valor uno (siendo este el mas bajo posible) y según vas refrescando va aumentando para que las posibilidades de menú aumenten con el</w:t>
+        <w:t xml:space="preserve">, como el propio nombre indica, es la calidad del alimento, es la variable de indicar la diferencia entre 100 kilocalorías de ensalada y 100 kilocalorías de azúcar, tiene un rango de valores entre el uno y el cuatro,  siendo cuatro la peor calidad de todos, y uno por el contrario la mejor, la calidad va estrechamente relacionada con el umbral del momento y la comida </w:t>
+      </w:r>
+      <w:r>
+        <w:lastRenderedPageBreak/>
+        <w:t>dentro del programa, esta variable, empieza con el valor uno (siendo este el mas bajo posible) y según vas refrescando va aumentando para que las posibilidades de menú aumenten con el</w:t>
       </w:r>
       <w:r>
         <w:t xml:space="preserve"> número de veces que refresques la comida</w:t>
@@ -1388,7 +1730,6 @@
         <w:pStyle w:val="Ttulo3"/>
       </w:pPr>
       <w:r>
-        <w:lastRenderedPageBreak/>
         <w:t>Guardar Todo</w:t>
       </w:r>
     </w:p>
@@ -1467,7 +1808,11 @@
       </w:r>
       <w:proofErr w:type="spellEnd"/>
       <w:r>
-        <w:t xml:space="preserve"> de Python sacamos el día de hoy, con la fecha en forma de cadena de caracteres y el DNI del usuario creamos la clave primaria, no se puede repetir dos veces esta combinación, si a la hora de guardar ya existe, se </w:t>
+        <w:t xml:space="preserve"> de Python sacamos el día de hoy, con la fecha en forma de cadena de caracteres y el DNI del usuario creamos la clave </w:t>
+      </w:r>
+      <w:r>
+        <w:lastRenderedPageBreak/>
+        <w:t xml:space="preserve">primaria, no se puede repetir dos veces esta combinación, si a la hora de guardar ya existe, se </w:t>
       </w:r>
       <w:proofErr w:type="gramStart"/>
       <w:r>
@@ -1637,15 +1982,310 @@
     <w:p>
       <w:pPr>
         <w:pStyle w:val="Ttulo2"/>
+      </w:pPr>
+      <w:r>
+        <w:t>VISTA</w:t>
+      </w:r>
+    </w:p>
+    <w:p>
+      <w:pPr>
+        <w:pStyle w:val="Ttulo3"/>
+      </w:pPr>
+      <w:r>
+        <w:t>Introducción</w:t>
+      </w:r>
+    </w:p>
+    <w:p>
+      <w:r>
+        <w:t xml:space="preserve">Para empezar, recordar que se ha seguido una adaptación de la </w:t>
+      </w:r>
+      <w:proofErr w:type="gramStart"/>
+      <w:r>
+        <w:t>estructura  típico</w:t>
+      </w:r>
+      <w:proofErr w:type="gramEnd"/>
+      <w:r>
+        <w:t xml:space="preserve"> MVC, donde se sustituye el modelo y el controlador propio y se tiene una vista adaptada, esto ya fue explicado al inicio de este apartado, a continuación me centrare en la vista</w:t>
+      </w:r>
+    </w:p>
+    <w:p>
+      <w:r>
+        <w:t>En el módulo vista se muestran, o llevan a cabo toda función que tendrá influencia en lo que el usuario ve, es decir, actualización de pantallas, muestra de datos, transacciones entre las dos ventanas principales, el cambio de los gráficos, etc.</w:t>
+      </w:r>
+    </w:p>
+    <w:p>
+      <w:r>
+        <w:t>El modulo vista contiene tres variables calves globales, que son el DNI del usuario (</w:t>
+      </w:r>
+      <w:proofErr w:type="spellStart"/>
+      <w:r>
+        <w:t>usr</w:t>
+      </w:r>
+      <w:proofErr w:type="spellEnd"/>
+      <w:r>
+        <w:t>), la contraseña del usuario (contraseña) y la bandera. De los dos primeros poco hay que explicar, pero del ultimo sí, esto se hará en el siguiente apartado, junto a la debida explicación de las funciones que hacen uso de ello.</w:t>
+      </w:r>
+    </w:p>
+    <w:p>
+      <w:pPr>
+        <w:pStyle w:val="Ttulo2"/>
+      </w:pPr>
+      <w:r>
+        <w:t xml:space="preserve">Cambio y </w:t>
+      </w:r>
+      <w:proofErr w:type="spellStart"/>
+      <w:r>
+        <w:t>get</w:t>
+      </w:r>
+      <w:proofErr w:type="spellEnd"/>
+      <w:r>
+        <w:t xml:space="preserve"> bandera</w:t>
+      </w:r>
+    </w:p>
+    <w:p>
+      <w:r>
+        <w:t>Empezando por la función “cambio”, que se nombro de esta manera porque indica un cambio en la funcionalidad del programa, explicamos esto:</w:t>
+      </w:r>
+    </w:p>
+    <w:p>
+      <w:r>
+        <w:t xml:space="preserve">El programa sigue su curso, cuando se cierra la ventana de log-in, o acceso, </w:t>
+      </w:r>
+      <w:r>
+        <w:t>según como se haya procesado la información en cambio cuando la ventana se cierra, el programa continúa con su normal ejecución o se cierra completamente.</w:t>
+      </w:r>
+    </w:p>
+    <w:p>
+      <w:r>
+        <w:t>Cambio comprueba que la combinación usuario y contraseña sea válida en caso de ser así cambia el valor de bandera a verdadero (True), indicando así que el acceso a sido un éxito, si no, la bandera seguirá a False, y se mostrara por pantalla un mensaje de error.</w:t>
+      </w:r>
+    </w:p>
+    <w:p>
+      <w:r>
+        <w:lastRenderedPageBreak/>
+        <w:t>Cuando la tupla usuario y contraseña es validad cierra la pantalla de “log-in”, lo que hace que en el “</w:t>
+      </w:r>
+      <w:proofErr w:type="spellStart"/>
+      <w:r>
+        <w:t>main</w:t>
+      </w:r>
+      <w:proofErr w:type="spellEnd"/>
+      <w:r>
+        <w:t>” se siga con su normal ejecución, lo cual lleva, de manera directa a una condición que comprueba que la bandera es verdadera, si lo es relanza la aplicación principal, sino cierra el programa, y se termina toda ejecución.</w:t>
+      </w:r>
+    </w:p>
+    <w:p>
+      <w:r>
+        <w:t xml:space="preserve">Como el propio nombre indica </w:t>
+      </w:r>
+      <w:proofErr w:type="spellStart"/>
+      <w:r>
+        <w:t>getBandera</w:t>
+      </w:r>
+      <w:proofErr w:type="spellEnd"/>
+      <w:r>
+        <w:t xml:space="preserve"> devuelve este </w:t>
+      </w:r>
+      <w:proofErr w:type="spellStart"/>
+      <w:r>
+        <w:t>valior</w:t>
+      </w:r>
+      <w:proofErr w:type="spellEnd"/>
+      <w:r>
+        <w:t xml:space="preserve"> al </w:t>
+      </w:r>
+      <w:proofErr w:type="spellStart"/>
+      <w:r>
+        <w:t>main</w:t>
+      </w:r>
+      <w:proofErr w:type="spellEnd"/>
+      <w:r>
+        <w:t>.</w:t>
+      </w:r>
+    </w:p>
+    <w:p>
+      <w:pPr>
+        <w:pStyle w:val="Ttulo3"/>
+      </w:pPr>
+      <w:r>
+        <w:t>Intercambio entre frames</w:t>
+      </w:r>
+    </w:p>
+    <w:p>
+      <w:r>
+        <w:t xml:space="preserve">Como se mencionó en la introducción del módulo vista, dicho módulo no solo se encarga de la parte visual, sino de las transacciones conexas a estas. Para ello existe una función principal: </w:t>
+      </w:r>
+      <w:proofErr w:type="spellStart"/>
+      <w:proofErr w:type="gramStart"/>
+      <w:r>
         <w:rPr>
-          <w:u w:val="single"/>
+          <w:b/>
         </w:rPr>
-      </w:pPr>
-      <w:r>
-        <w:t>VISTA</w:t>
-      </w:r>
-      <w:bookmarkStart w:id="0" w:name="_GoBack"/>
-      <w:bookmarkEnd w:id="0"/>
+        <w:t>show</w:t>
+      </w:r>
+      <w:proofErr w:type="gramEnd"/>
+      <w:r>
+        <w:rPr>
+          <w:b/>
+        </w:rPr>
+        <w:t>_frame</w:t>
+      </w:r>
+      <w:proofErr w:type="spellEnd"/>
+      <w:r>
+        <w:t xml:space="preserve">, la cual coge el frame que se quiere mostrar y la clase que instancia dicho frame (explicado extensamente en el módulo </w:t>
+      </w:r>
+      <w:proofErr w:type="spellStart"/>
+      <w:r>
+        <w:t>Main</w:t>
+      </w:r>
+      <w:proofErr w:type="spellEnd"/>
+      <w:r>
+        <w:t xml:space="preserve">), y lo lanza a través de la propiedad de </w:t>
+      </w:r>
+      <w:proofErr w:type="spellStart"/>
+      <w:r>
+        <w:t>Tkinter</w:t>
+      </w:r>
+      <w:proofErr w:type="spellEnd"/>
+      <w:r>
+        <w:t>, ‘</w:t>
+      </w:r>
+      <w:proofErr w:type="spellStart"/>
+      <w:r>
+        <w:t>tkraise</w:t>
+      </w:r>
+      <w:proofErr w:type="spellEnd"/>
+      <w:r>
+        <w:t>’</w:t>
+      </w:r>
+    </w:p>
+    <w:p>
+      <w:pPr>
+        <w:pStyle w:val="Ttulo3"/>
+      </w:pPr>
+      <w:r>
+        <w:t xml:space="preserve">Seleccionar y refrescar </w:t>
+      </w:r>
+    </w:p>
+    <w:p>
+      <w:r>
+        <w:t xml:space="preserve">Sin duda alguna esto presento uno de los mayores retos de la aplicación debido a las deficiencias que presenta Python para construir interfaces gráficas, y dentro de dichas deficiencias generales, se añadía la dificultad que presentaba el simplismo de la librería </w:t>
+      </w:r>
+      <w:proofErr w:type="spellStart"/>
+      <w:r>
+        <w:t>tkinter</w:t>
+      </w:r>
+      <w:proofErr w:type="spellEnd"/>
+      <w:r>
+        <w:t xml:space="preserve"> para dichas interfaces.</w:t>
+      </w:r>
+    </w:p>
+    <w:p>
+      <w:r>
+        <w:t xml:space="preserve">Todo surgió de la necesidad de </w:t>
+      </w:r>
+      <w:r>
+        <w:t xml:space="preserve">actualizar lo que se mostraba por pantalla cada vez que hacía una elección, pues si se quería sacar de este proyecto la mayor precisión posible del sistema de recomendación, cada elección, cada cambio de variable, debía suponer nuevas recomendaciones, esto en un principio parecía sencillo, pero </w:t>
+      </w:r>
+      <w:proofErr w:type="spellStart"/>
+      <w:r>
+        <w:t>Tkinter</w:t>
+      </w:r>
+      <w:proofErr w:type="spellEnd"/>
+      <w:r>
+        <w:t xml:space="preserve"> no permite la recarga de los datos, sino que al inicio del programa lo “dibuja”, todo de manera simultánea, impidiendo una actualización del frame cada vez que haya un cambio, por ello se crearon una serie de funciones, necesarias las cuales se engloban en una mayor, para que de una llamada realice todas las funciones necesarias. </w:t>
+      </w:r>
+      <w:proofErr w:type="spellStart"/>
+      <w:r>
+        <w:rPr>
+          <w:b/>
+        </w:rPr>
+        <w:t>seleccionarYActualizarResto</w:t>
+      </w:r>
+      <w:proofErr w:type="spellEnd"/>
+      <w:r>
+        <w:t xml:space="preserve">, esta función se encarga principalmente de actualizar todos los datos en pantalla, el menú que hemos comido hoy, </w:t>
+      </w:r>
+      <w:proofErr w:type="spellStart"/>
+      <w:r>
+        <w:t>ademñas</w:t>
+      </w:r>
+      <w:proofErr w:type="spellEnd"/>
+      <w:r>
+        <w:t xml:space="preserve"> de llamar a la </w:t>
+      </w:r>
+      <w:proofErr w:type="gramStart"/>
+      <w:r>
+        <w:t xml:space="preserve">función </w:t>
+      </w:r>
+      <w:r>
+        <w:rPr>
+          <w:b/>
+        </w:rPr>
+        <w:t xml:space="preserve"> seleccionar</w:t>
+      </w:r>
+      <w:proofErr w:type="gramEnd"/>
+      <w:r>
+        <w:t xml:space="preserve">, la cual guarda la opción escogida y bloquea las posibles opciones, y acto seguido recorre las otros cuatro frames recalculando todas las listas, todas los resultados y sus respectivos LRE, etc. </w:t>
+      </w:r>
+    </w:p>
+    <w:p>
+      <w:r>
+        <w:t>Se ha decidido que para evitar errores de coherencia el programa solo actualizará aquellos frames no bloqueados por el método seleccionar, sacrificando un pequeño porcentaje de la precisión, para conseguir un funcionamiento mas fluido sin errores de compatibilidad o múltiples selecciones.</w:t>
+      </w:r>
+    </w:p>
+    <w:p>
+      <w:pPr>
+        <w:pStyle w:val="Ttulo2"/>
+      </w:pPr>
+      <w:proofErr w:type="spellStart"/>
+      <w:r>
+        <w:t>Graficos</w:t>
+      </w:r>
+      <w:proofErr w:type="spellEnd"/>
+    </w:p>
+    <w:p>
+      <w:r>
+        <w:t>Hago una pequeña mención, pues esta parte del módulo de la vista es la continuación de los gráficos del módulo de los cálculos de la dieta, se basa en una función básica en la cual se le pasa el gráfico que se quiere usar con sus respectivos parámetros y se modifica al que ya estuviera siendo mostrado, esto permite mejor navegabilidad y una mejora en el rendimiento del programa.</w:t>
+      </w:r>
+    </w:p>
+    <w:p>
+      <w:pPr>
+        <w:pStyle w:val="Ttulo2"/>
+      </w:pPr>
+      <w:r>
+        <w:t>Editar usuario y estilo</w:t>
+      </w:r>
+    </w:p>
+    <w:p>
+      <w:r>
+        <w:t xml:space="preserve">Como pasaba con anterioridad con el calculo de los gráficos y el módulo </w:t>
+      </w:r>
+      <w:proofErr w:type="spellStart"/>
+      <w:r>
+        <w:t>calculosDieta</w:t>
+      </w:r>
+      <w:proofErr w:type="spellEnd"/>
+      <w:r>
+        <w:t xml:space="preserve">, me encontré con la incertidumbre de en que parte de la estructura de programación desarrollada durante este programa podría meter el editar usuario y el estilo, pero siguiendo la lógica de la estructura usada en el programa se decidió meterlo en este módulo, pues la posibilidad de </w:t>
+      </w:r>
+      <w:r>
+        <w:lastRenderedPageBreak/>
+        <w:t>editar la información del usuario es otro frame diferente, en el cual la única parte que implica a otra cosa que no sea la vista, es en la persistencia de los datos, y dicha parte se delega al administrador de la base de datos, haciendo uso de las funciones pertinentes del programa.</w:t>
+      </w:r>
+    </w:p>
+    <w:p>
+      <w:r>
+        <w:t xml:space="preserve">En el caso de los estilos, si que se mezcla ligeramente la administración de la base de datos, con el diseño, es un punto intermedio, que fue difícil de categorizar, pero finalmente se decanto por la vista debido a que su finalidad es puramente visual, y en verdad interacciona mas con el usuario que con la propia base de datos. Se crea un pequeño archivo que contiene los colores </w:t>
+      </w:r>
+      <w:proofErr w:type="spellStart"/>
+      <w:r>
+        <w:t>bi-temáticos</w:t>
+      </w:r>
+      <w:proofErr w:type="spellEnd"/>
+      <w:r>
+        <w:t xml:space="preserve"> de la aplicación</w:t>
+      </w:r>
     </w:p>
     <w:sectPr>
       <w:headerReference w:type="default" r:id="rId9"/>
@@ -1980,6 +2620,205 @@
     </w:lvl>
   </w:abstractNum>
   <w:abstractNum w:abstractNumId="2" w15:restartNumberingAfterBreak="0">
+    <w:nsid w:val="3A00616E"/>
+    <w:multiLevelType w:val="hybridMultilevel"/>
+    <w:tmpl w:val="2564B094"/>
+    <w:lvl w:ilvl="0" w:tplc="0C0A0001">
+      <w:start w:val="1"/>
+      <w:numFmt w:val="bullet"/>
+      <w:lvlText w:val=""/>
+      <w:lvlJc w:val="left"/>
+      <w:pPr>
+        <w:ind w:left="720" w:hanging="360"/>
+      </w:pPr>
+      <w:rPr>
+        <w:rFonts w:ascii="Symbol" w:hAnsi="Symbol" w:hint="default"/>
+      </w:rPr>
+    </w:lvl>
+    <w:lvl w:ilvl="1" w:tplc="0C0A0003" w:tentative="1">
+      <w:start w:val="1"/>
+      <w:numFmt w:val="bullet"/>
+      <w:lvlText w:val="o"/>
+      <w:lvlJc w:val="left"/>
+      <w:pPr>
+        <w:ind w:left="1440" w:hanging="360"/>
+      </w:pPr>
+      <w:rPr>
+        <w:rFonts w:ascii="Courier New" w:hAnsi="Courier New" w:cs="Courier New" w:hint="default"/>
+      </w:rPr>
+    </w:lvl>
+    <w:lvl w:ilvl="2" w:tplc="0C0A0005" w:tentative="1">
+      <w:start w:val="1"/>
+      <w:numFmt w:val="bullet"/>
+      <w:lvlText w:val=""/>
+      <w:lvlJc w:val="left"/>
+      <w:pPr>
+        <w:ind w:left="2160" w:hanging="360"/>
+      </w:pPr>
+      <w:rPr>
+        <w:rFonts w:ascii="Wingdings" w:hAnsi="Wingdings" w:hint="default"/>
+      </w:rPr>
+    </w:lvl>
+    <w:lvl w:ilvl="3" w:tplc="0C0A0001" w:tentative="1">
+      <w:start w:val="1"/>
+      <w:numFmt w:val="bullet"/>
+      <w:lvlText w:val=""/>
+      <w:lvlJc w:val="left"/>
+      <w:pPr>
+        <w:ind w:left="2880" w:hanging="360"/>
+      </w:pPr>
+      <w:rPr>
+        <w:rFonts w:ascii="Symbol" w:hAnsi="Symbol" w:hint="default"/>
+      </w:rPr>
+    </w:lvl>
+    <w:lvl w:ilvl="4" w:tplc="0C0A0003" w:tentative="1">
+      <w:start w:val="1"/>
+      <w:numFmt w:val="bullet"/>
+      <w:lvlText w:val="o"/>
+      <w:lvlJc w:val="left"/>
+      <w:pPr>
+        <w:ind w:left="3600" w:hanging="360"/>
+      </w:pPr>
+      <w:rPr>
+        <w:rFonts w:ascii="Courier New" w:hAnsi="Courier New" w:cs="Courier New" w:hint="default"/>
+      </w:rPr>
+    </w:lvl>
+    <w:lvl w:ilvl="5" w:tplc="0C0A0005" w:tentative="1">
+      <w:start w:val="1"/>
+      <w:numFmt w:val="bullet"/>
+      <w:lvlText w:val=""/>
+      <w:lvlJc w:val="left"/>
+      <w:pPr>
+        <w:ind w:left="4320" w:hanging="360"/>
+      </w:pPr>
+      <w:rPr>
+        <w:rFonts w:ascii="Wingdings" w:hAnsi="Wingdings" w:hint="default"/>
+      </w:rPr>
+    </w:lvl>
+    <w:lvl w:ilvl="6" w:tplc="0C0A0001" w:tentative="1">
+      <w:start w:val="1"/>
+      <w:numFmt w:val="bullet"/>
+      <w:lvlText w:val=""/>
+      <w:lvlJc w:val="left"/>
+      <w:pPr>
+        <w:ind w:left="5040" w:hanging="360"/>
+      </w:pPr>
+      <w:rPr>
+        <w:rFonts w:ascii="Symbol" w:hAnsi="Symbol" w:hint="default"/>
+      </w:rPr>
+    </w:lvl>
+    <w:lvl w:ilvl="7" w:tplc="0C0A0003" w:tentative="1">
+      <w:start w:val="1"/>
+      <w:numFmt w:val="bullet"/>
+      <w:lvlText w:val="o"/>
+      <w:lvlJc w:val="left"/>
+      <w:pPr>
+        <w:ind w:left="5760" w:hanging="360"/>
+      </w:pPr>
+      <w:rPr>
+        <w:rFonts w:ascii="Courier New" w:hAnsi="Courier New" w:cs="Courier New" w:hint="default"/>
+      </w:rPr>
+    </w:lvl>
+    <w:lvl w:ilvl="8" w:tplc="0C0A0005" w:tentative="1">
+      <w:start w:val="1"/>
+      <w:numFmt w:val="bullet"/>
+      <w:lvlText w:val=""/>
+      <w:lvlJc w:val="left"/>
+      <w:pPr>
+        <w:ind w:left="6480" w:hanging="360"/>
+      </w:pPr>
+      <w:rPr>
+        <w:rFonts w:ascii="Wingdings" w:hAnsi="Wingdings" w:hint="default"/>
+      </w:rPr>
+    </w:lvl>
+  </w:abstractNum>
+  <w:abstractNum w:abstractNumId="3" w15:restartNumberingAfterBreak="0">
+    <w:nsid w:val="5AA23664"/>
+    <w:multiLevelType w:val="hybridMultilevel"/>
+    <w:tmpl w:val="A4D4DB5A"/>
+    <w:lvl w:ilvl="0" w:tplc="0C0A000F">
+      <w:start w:val="1"/>
+      <w:numFmt w:val="decimal"/>
+      <w:lvlText w:val="%1."/>
+      <w:lvlJc w:val="left"/>
+      <w:pPr>
+        <w:ind w:left="720" w:hanging="360"/>
+      </w:pPr>
+    </w:lvl>
+    <w:lvl w:ilvl="1" w:tplc="0C0A0019" w:tentative="1">
+      <w:start w:val="1"/>
+      <w:numFmt w:val="lowerLetter"/>
+      <w:lvlText w:val="%2."/>
+      <w:lvlJc w:val="left"/>
+      <w:pPr>
+        <w:ind w:left="1440" w:hanging="360"/>
+      </w:pPr>
+    </w:lvl>
+    <w:lvl w:ilvl="2" w:tplc="0C0A001B" w:tentative="1">
+      <w:start w:val="1"/>
+      <w:numFmt w:val="lowerRoman"/>
+      <w:lvlText w:val="%3."/>
+      <w:lvlJc w:val="right"/>
+      <w:pPr>
+        <w:ind w:left="2160" w:hanging="180"/>
+      </w:pPr>
+    </w:lvl>
+    <w:lvl w:ilvl="3" w:tplc="0C0A000F" w:tentative="1">
+      <w:start w:val="1"/>
+      <w:numFmt w:val="decimal"/>
+      <w:lvlText w:val="%4."/>
+      <w:lvlJc w:val="left"/>
+      <w:pPr>
+        <w:ind w:left="2880" w:hanging="360"/>
+      </w:pPr>
+    </w:lvl>
+    <w:lvl w:ilvl="4" w:tplc="0C0A0019" w:tentative="1">
+      <w:start w:val="1"/>
+      <w:numFmt w:val="lowerLetter"/>
+      <w:lvlText w:val="%5."/>
+      <w:lvlJc w:val="left"/>
+      <w:pPr>
+        <w:ind w:left="3600" w:hanging="360"/>
+      </w:pPr>
+    </w:lvl>
+    <w:lvl w:ilvl="5" w:tplc="0C0A001B" w:tentative="1">
+      <w:start w:val="1"/>
+      <w:numFmt w:val="lowerRoman"/>
+      <w:lvlText w:val="%6."/>
+      <w:lvlJc w:val="right"/>
+      <w:pPr>
+        <w:ind w:left="4320" w:hanging="180"/>
+      </w:pPr>
+    </w:lvl>
+    <w:lvl w:ilvl="6" w:tplc="0C0A000F" w:tentative="1">
+      <w:start w:val="1"/>
+      <w:numFmt w:val="decimal"/>
+      <w:lvlText w:val="%7."/>
+      <w:lvlJc w:val="left"/>
+      <w:pPr>
+        <w:ind w:left="5040" w:hanging="360"/>
+      </w:pPr>
+    </w:lvl>
+    <w:lvl w:ilvl="7" w:tplc="0C0A0019" w:tentative="1">
+      <w:start w:val="1"/>
+      <w:numFmt w:val="lowerLetter"/>
+      <w:lvlText w:val="%8."/>
+      <w:lvlJc w:val="left"/>
+      <w:pPr>
+        <w:ind w:left="5760" w:hanging="360"/>
+      </w:pPr>
+    </w:lvl>
+    <w:lvl w:ilvl="8" w:tplc="0C0A001B" w:tentative="1">
+      <w:start w:val="1"/>
+      <w:numFmt w:val="lowerRoman"/>
+      <w:lvlText w:val="%9."/>
+      <w:lvlJc w:val="right"/>
+      <w:pPr>
+        <w:ind w:left="6480" w:hanging="180"/>
+      </w:pPr>
+    </w:lvl>
+  </w:abstractNum>
+  <w:abstractNum w:abstractNumId="4" w15:restartNumberingAfterBreak="0">
     <w:nsid w:val="784F3E5B"/>
     <w:multiLevelType w:val="hybridMultilevel"/>
     <w:tmpl w:val="BC82506C"/>
@@ -2096,10 +2935,16 @@
     <w:abstractNumId w:val="1"/>
   </w:num>
   <w:num w:numId="2">
-    <w:abstractNumId w:val="2"/>
+    <w:abstractNumId w:val="4"/>
   </w:num>
   <w:num w:numId="3">
     <w:abstractNumId w:val="0"/>
+  </w:num>
+  <w:num w:numId="4">
+    <w:abstractNumId w:val="3"/>
+  </w:num>
+  <w:num w:numId="5">
+    <w:abstractNumId w:val="2"/>
   </w:num>
 </w:numbering>
 </file>
@@ -3060,7 +3905,7 @@
 </file>
 
 <file path=customXml/itemProps1.xml><?xml version="1.0" encoding="utf-8"?>
-<ds:datastoreItem xmlns:ds="http://schemas.openxmlformats.org/officeDocument/2006/customXml" ds:itemID="{545F7DA0-0E34-4B89-8C62-31417D90D0ED}">
+<ds:datastoreItem xmlns:ds="http://schemas.openxmlformats.org/officeDocument/2006/customXml" ds:itemID="{73CA6B86-C76D-4725-87F6-CEC093581826}">
   <ds:schemaRefs>
     <ds:schemaRef ds:uri="http://schemas.openxmlformats.org/officeDocument/2006/bibliography"/>
   </ds:schemaRefs>

</xml_diff>

<commit_message>
Registrar usuario - INICIO
Se inicia el registar usuario, para que nuevos usuarios puedan usar la aplicación
</commit_message>
<xml_diff>
--- a/Plantilla TFG/APARTADO 4.docx
+++ b/Plantilla TFG/APARTADO 4.docx
@@ -1486,6 +1486,37 @@
     </w:p>
     <w:p>
       <w:pPr>
+        <w:pStyle w:val="Ttulo5"/>
+      </w:pPr>
+      <w:r>
+        <w:t>Añadir nuevos Alimentos</w:t>
+      </w:r>
+    </w:p>
+    <w:p>
+      <w:r>
+        <w:t>En el programa se incluirá la opción de poder añadir nuevos menús a la base de datos, cómodamente por parte del usuario, de esta manera, el usuario tendrá una mayor libertad a la hora de poner Menús típicos que se obvien hasta la fecha en</w:t>
+      </w:r>
+      <w:r>
+        <w:t xml:space="preserve"> </w:t>
+      </w:r>
+      <w:proofErr w:type="gramStart"/>
+      <w:r>
+        <w:t xml:space="preserve">el </w:t>
+      </w:r>
+      <w:r>
+        <w:t xml:space="preserve"> programa</w:t>
+      </w:r>
+      <w:proofErr w:type="gramEnd"/>
+      <w:r>
+        <w:t>. Se le recordará la importancia de ser realista con la comida, para que el programa pueda seguir haciendo su función.</w:t>
+      </w:r>
+    </w:p>
+    <w:p>
+      <w:bookmarkStart w:id="0" w:name="_GoBack"/>
+      <w:bookmarkEnd w:id="0"/>
+    </w:p>
+    <w:p>
+      <w:pPr>
         <w:pStyle w:val="Ttulo4"/>
       </w:pPr>
       <w:r>
@@ -1747,6 +1778,7 @@
       </w:pPr>
       <w:proofErr w:type="spellStart"/>
       <w:r>
+        <w:lastRenderedPageBreak/>
         <w:t>guardarUsuario</w:t>
       </w:r>
       <w:proofErr w:type="spellEnd"/>
@@ -1790,11 +1822,7 @@
       </w:r>
       <w:proofErr w:type="spellEnd"/>
       <w:r>
-        <w:t xml:space="preserve"> de Python sacamos el día de hoy, con la fecha en forma de cadena de caracteres y el DNI del usuario creamos la clave </w:t>
-      </w:r>
-      <w:r>
-        <w:lastRenderedPageBreak/>
-        <w:t xml:space="preserve">primaria, no se puede repetir dos veces esta combinación, si a la hora de guardar ya existe, se </w:t>
+        <w:t xml:space="preserve"> de Python sacamos el día de hoy, con la fecha en forma de cadena de caracteres y el DNI del usuario creamos la clave primaria, no se puede repetir dos veces esta combinación, si a la hora de guardar ya existe, se </w:t>
       </w:r>
       <w:proofErr w:type="gramStart"/>
       <w:r>
@@ -2031,6 +2059,7 @@
     </w:p>
     <w:p>
       <w:r>
+        <w:lastRenderedPageBreak/>
         <w:t xml:space="preserve">El programa sigue su curso, cuando se cierra la ventana de log-in, o acceso, </w:t>
       </w:r>
       <w:r>
@@ -2044,7 +2073,6 @@
     </w:p>
     <w:p>
       <w:r>
-        <w:lastRenderedPageBreak/>
         <w:t>Cuando la tupla usuario y contraseña es validad cierra la pantalla de “log-in”, lo que hace que en el “main” se siga con su normal ejecución, lo cual lleva, de manera directa a una condición que comprueba que la bandera es verdadera, si lo es relanza la aplicación principal, sino cierra el programa, y se termina toda ejecución.</w:t>
       </w:r>
     </w:p>
@@ -2204,7 +2232,11 @@
     </w:p>
     <w:p>
       <w:r>
-        <w:t>Hago una pequeña mención, pues esta parte del módulo de la vista es la continuación de los gráficos del módulo de los cálculos de la dieta, se basa en una función básica en la cual se le pasa el gráfico que se quiere usar con sus respectivos parámetros y se modifica al que ya estuviera siendo mostrado, esto permite mejor navegabilidad y una mejora en el rendimiento del programa.</w:t>
+        <w:t xml:space="preserve">Hago una pequeña mención, pues esta parte del módulo de la vista es la continuación de los gráficos del módulo de los cálculos de la dieta, se basa en una función básica en la cual se le pasa el gráfico que se quiere usar con sus respectivos parámetros y se modifica al que ya </w:t>
+      </w:r>
+      <w:r>
+        <w:lastRenderedPageBreak/>
+        <w:t>estuviera siendo mostrado, esto permite mejor navegabilidad y una mejora en el rendimiento del programa.</w:t>
       </w:r>
     </w:p>
     <w:p>
@@ -2225,11 +2257,7 @@
       </w:r>
       <w:proofErr w:type="spellEnd"/>
       <w:r>
-        <w:t xml:space="preserve">, me encontré con la incertidumbre de en que parte de la estructura de programación desarrollada durante este programa podría meter el editar usuario y el estilo, pero siguiendo la lógica de la estructura usada en el programa se decidió meterlo en este módulo, pues la posibilidad de editar la información del usuario es otro frame diferente, en el cual la única parte que implica </w:t>
-      </w:r>
-      <w:r>
-        <w:lastRenderedPageBreak/>
-        <w:t>a otra cosa que no sea la vista, es en la persistencia de los datos, y dicha parte se delega al administrador de la base de datos, haciendo uso de las funciones pertinentes del programa.</w:t>
+        <w:t>, me encontré con la incertidumbre de en que parte de la estructura de programación desarrollada durante este programa podría meter el editar usuario y el estilo, pero siguiendo la lógica de la estructura usada en el programa se decidió meterlo en este módulo, pues la posibilidad de editar la información del usuario es otro frame diferente, en el cual la única parte que implica a otra cosa que no sea la vista, es en la persistencia de los datos, y dicha parte se delega al administrador de la base de datos, haciendo uso de las funciones pertinentes del programa.</w:t>
       </w:r>
     </w:p>
     <w:p>
@@ -2324,6 +2352,7 @@
         <w:pStyle w:val="Ttulo2"/>
       </w:pPr>
       <w:r>
+        <w:lastRenderedPageBreak/>
         <w:t>Anaconda</w:t>
       </w:r>
     </w:p>
@@ -2342,7 +2371,6 @@
         <w:pStyle w:val="Ttulo2"/>
       </w:pPr>
       <w:r>
-        <w:lastRenderedPageBreak/>
         <w:t>Spyder</w:t>
       </w:r>
     </w:p>
@@ -2456,12 +2484,7 @@
     </w:p>
     <w:p>
       <w:r>
-        <w:t>Proyección de la metodología GIT para el almacenamiento y control</w:t>
-      </w:r>
-      <w:bookmarkStart w:id="0" w:name="_GoBack"/>
-      <w:bookmarkEnd w:id="0"/>
-      <w:r>
-        <w:t xml:space="preserve"> de versiones, sin duda GIT es actualmente la estructura más usada en el mundo de la programación, y GitHub, una de las herramientas más conocidas y valoradas que hay.</w:t>
+        <w:t>Proyección de la metodología GIT para el almacenamiento y control de versiones, sin duda GIT es actualmente la estructura más usada en el mundo de la programación, y GitHub, una de las herramientas más conocidas y valoradas que hay.</w:t>
       </w:r>
       <w:r>
         <w:t xml:space="preserve"> </w:t>
@@ -3644,6 +3667,26 @@
       <w:color w:val="2F5496" w:themeColor="accent1" w:themeShade="BF"/>
     </w:rPr>
   </w:style>
+  <w:style w:type="paragraph" w:styleId="Ttulo5">
+    <w:name w:val="heading 5"/>
+    <w:basedOn w:val="Normal"/>
+    <w:next w:val="Normal"/>
+    <w:link w:val="Ttulo5Car"/>
+    <w:uiPriority w:val="9"/>
+    <w:unhideWhenUsed/>
+    <w:qFormat/>
+    <w:rsid w:val="004753B8"/>
+    <w:pPr>
+      <w:keepNext/>
+      <w:keepLines/>
+      <w:spacing w:before="40" w:after="0"/>
+      <w:outlineLvl w:val="4"/>
+    </w:pPr>
+    <w:rPr>
+      <w:rFonts w:asciiTheme="majorHAnsi" w:eastAsiaTheme="majorEastAsia" w:hAnsiTheme="majorHAnsi" w:cstheme="majorBidi"/>
+      <w:color w:val="2F5496" w:themeColor="accent1" w:themeShade="BF"/>
+    </w:rPr>
+  </w:style>
   <w:style w:type="character" w:default="1" w:styleId="Fuentedeprrafopredeter">
     <w:name w:val="Default Paragraph Font"/>
     <w:uiPriority w:val="1"/>
@@ -3821,6 +3864,17 @@
     <w:rPr>
       <w:b/>
       <w:bCs/>
+    </w:rPr>
+  </w:style>
+  <w:style w:type="character" w:customStyle="1" w:styleId="Ttulo5Car">
+    <w:name w:val="Título 5 Car"/>
+    <w:basedOn w:val="Fuentedeprrafopredeter"/>
+    <w:link w:val="Ttulo5"/>
+    <w:uiPriority w:val="9"/>
+    <w:rsid w:val="004753B8"/>
+    <w:rPr>
+      <w:rFonts w:asciiTheme="majorHAnsi" w:eastAsiaTheme="majorEastAsia" w:hAnsiTheme="majorHAnsi" w:cstheme="majorBidi"/>
+      <w:color w:val="2F5496" w:themeColor="accent1" w:themeShade="BF"/>
     </w:rPr>
   </w:style>
 </w:styles>
@@ -4126,7 +4180,7 @@
 </file>
 
 <file path=customXml/itemProps1.xml><?xml version="1.0" encoding="utf-8"?>
-<ds:datastoreItem xmlns:ds="http://schemas.openxmlformats.org/officeDocument/2006/customXml" ds:itemID="{75F67422-0FBA-4DA8-91FC-E54291347272}">
+<ds:datastoreItem xmlns:ds="http://schemas.openxmlformats.org/officeDocument/2006/customXml" ds:itemID="{280B25B5-4147-41B8-9AFB-8B46FF677EE7}">
   <ds:schemaRefs>
     <ds:schemaRef ds:uri="http://schemas.openxmlformats.org/officeDocument/2006/bibliography"/>
   </ds:schemaRefs>

</xml_diff>

<commit_message>
Traducción a latex - Apartado 4
Se traduce a latex apartado 4 y se soluciona un problema con el fichero de LatEx que generaba error
</commit_message>
<xml_diff>
--- a/Plantilla TFG/APARTADO 4.docx
+++ b/Plantilla TFG/APARTADO 4.docx
@@ -114,7 +114,13 @@
     </w:p>
     <w:p>
       <w:r>
-        <w:t>Se usará la herramienta de Microsoft, Excel, para trabajar como una base de datos, y poder tratarlos en forma de DataFrame, esta particularidad, nos la da la librería de Pandas. Hay un Excel para la base de datos genérica, y otro para la base de históricos. Se leen los datos automáticamente en cuanto el usuario entra en la aplicación, pero solo se guarda si el usuario así lo desea.</w:t>
+        <w:t xml:space="preserve">Se </w:t>
+      </w:r>
+      <w:r>
+        <w:t>ha usado</w:t>
+      </w:r>
+      <w:r>
+        <w:t xml:space="preserve"> la herramienta de Microsoft, Excel, para trabajar como una base de datos, y poder tratarlos en forma de DataFrame, esta particularidad, nos la da la librería de Pandas. Hay un Excel para la base de datos genérica, y otro para la base de históricos. Se leen los datos automáticamente en cuanto el usuario entra en la aplicación, pero solo se guarda si el usuario así lo desea.</w:t>
       </w:r>
     </w:p>
     <w:p>
@@ -352,26 +358,30 @@
       <w:r>
         <w:t>NUTRISCORE</w:t>
       </w:r>
+    </w:p>
+    <w:p>
+      <w:r>
+        <w:t>\S</w:t>
+      </w:r>
+    </w:p>
+    <w:p>
+      <w:pPr>
+        <w:pStyle w:val="Ttulo1"/>
+      </w:pPr>
+      <w:r>
+        <w:t>Estructura del programa</w:t>
+      </w:r>
+    </w:p>
+    <w:p>
+      <w:pPr>
+        <w:pStyle w:val="Ttulo2"/>
+      </w:pPr>
+      <w:r>
+        <w:t>Introducción</w:t>
+      </w:r>
+    </w:p>
+    <w:p>
       <w:bookmarkStart w:id="0" w:name="_GoBack"/>
-      <w:bookmarkEnd w:id="0"/>
-    </w:p>
-    <w:p>
-      <w:pPr>
-        <w:pStyle w:val="Ttulo1"/>
-      </w:pPr>
-      <w:r>
-        <w:t>Estructura del programa</w:t>
-      </w:r>
-    </w:p>
-    <w:p>
-      <w:pPr>
-        <w:pStyle w:val="Ttulo2"/>
-      </w:pPr>
-      <w:r>
-        <w:t>Introducción</w:t>
-      </w:r>
-    </w:p>
-    <w:p>
       <w:r>
         <w:t>En un principio se pensó en hace una estructura MVC clásica pero conforme el proyecto fue creciendo, y prácticamente de manera imperceptible se convirtió en una versión un tanto modificada de este modelo.</w:t>
       </w:r>
@@ -444,6 +454,7 @@
         <w:t>En los apartados siguientes se hablará de manera extensa sobre las librerías utilizadas y los módulos creados para el desarrollo de esta aplicación, por el momento, este apartado será explicando en que deriva y se basa dicha estructura, conforme el MVC clásico y cuales son las consecuencias de esto.</w:t>
       </w:r>
     </w:p>
+    <w:bookmarkEnd w:id="0"/>
     <w:p>
       <w:pPr>
         <w:pStyle w:val="Ttulo2"/>
@@ -4356,7 +4367,7 @@
 </file>
 
 <file path=customXml/itemProps1.xml><?xml version="1.0" encoding="utf-8"?>
-<ds:datastoreItem xmlns:ds="http://schemas.openxmlformats.org/officeDocument/2006/customXml" ds:itemID="{87A07723-54A1-483C-8566-8A4F6D8652DD}">
+<ds:datastoreItem xmlns:ds="http://schemas.openxmlformats.org/officeDocument/2006/customXml" ds:itemID="{BFC34E0A-0E35-4604-8183-420D61AFD622}">
   <ds:schemaRefs>
     <ds:schemaRef ds:uri="http://schemas.openxmlformats.org/officeDocument/2006/bibliography"/>
   </ds:schemaRefs>

</xml_diff>